<commit_message>
data compatible with IPT for GBIF ingest
</commit_message>
<xml_diff>
--- a/manuscript/gigabyte_submission_v1.docx
+++ b/manuscript/gigabyte_submission_v1.docx
@@ -1485,15 +1485,13 @@
     </w:p>
     <w:p>
       <w:r>
-        <w:t xml:space="preserve">This dataset of harmonised rodent species detections obtained from rodent trapping surveys conducted across West Africa will contribute to understanding rodent biodiversity across the region. It is envisaged that this dataset will be of particular interest to researchers investigating the risk of rodent borne zoonotic pathogen outbreaks and emergence in this region and beyond. This data will expand the geographical coverage of occurrence data within GBIF for most of the rodent species detected in the included rodent trapping studies with additional data on non-detections of these species across the region. Where possible, dates of rodent sampling have been included which may be of benefit to researchers investigating how occurrence patterns of rodent species may vary over time, which will be important to understanding changes in the context of climate, </w:t>
-      </w:r>
-      <w:proofErr w:type="spellStart"/>
-      <w:r>
-        <w:t>landuse</w:t>
-      </w:r>
-      <w:proofErr w:type="spellEnd"/>
-      <w:r>
-        <w:t xml:space="preserve"> and population changes.</w:t>
+        <w:t>This dataset of harmonised rodent species detections obtained from rodent trapping surveys conducted across West Africa will contribute to understanding rodent biodiversity across the region. It is envisaged that this dataset will be of particular interest to researchers investigating the risk of rodent borne zoonotic pathogen outbreaks and emergence in this region and beyond. This data will expand the geographical coverage of occurrence data within GBIF for most of the rodent species detected in the included rodent trapping studies with additional data on non-detections of these species across the region. Where possible, dates of rodent sampling have been included which may be of benefit to researchers investigating how occurrence patterns of rodent species may vary over time, which will be important to understanding changes in the context of climate, land</w:t>
+      </w:r>
+      <w:r>
+        <w:t xml:space="preserve"> </w:t>
+      </w:r>
+      <w:r>
+        <w:t>use and population changes.</w:t>
       </w:r>
     </w:p>
     <w:p>
@@ -1633,14 +1631,22 @@
         <w:t>,</w:t>
       </w:r>
       <w:r>
-        <w:t xml:space="preserve"> Methodology (Lead)</w:t>
+        <w:t xml:space="preserve"> Methodology (Lead</w:t>
+      </w:r>
+      <w:proofErr w:type="gramStart"/>
+      <w:r>
+        <w:t>)</w:t>
       </w:r>
       <w:r>
         <w:t xml:space="preserve">, </w:t>
       </w:r>
       <w:r>
+        <w:t xml:space="preserve"> </w:t>
+      </w:r>
+      <w:r>
         <w:t>Software</w:t>
       </w:r>
+      <w:proofErr w:type="gramEnd"/>
       <w:r>
         <w:t xml:space="preserve"> </w:t>
       </w:r>
@@ -1887,23 +1893,13 @@
         </w:rPr>
         <w:t xml:space="preserve"> (2015) ‘Epidemiology of Leptospirosis in Africa: A Systematic Review of a Neglected Zoonosis and a Paradigm for “One Health” in Africa’, </w:t>
       </w:r>
-      <w:proofErr w:type="spellStart"/>
-      <w:r>
-        <w:rPr>
-          <w:rFonts w:ascii="Calibri" w:hAnsi="Calibri" w:cs="Calibri"/>
-          <w:i/>
-          <w:iCs/>
-        </w:rPr>
-        <w:t>PLoS</w:t>
-      </w:r>
-      <w:proofErr w:type="spellEnd"/>
-      <w:r>
-        <w:rPr>
-          <w:rFonts w:ascii="Calibri" w:hAnsi="Calibri" w:cs="Calibri"/>
-          <w:i/>
-          <w:iCs/>
-        </w:rPr>
-        <w:t xml:space="preserve"> Neglected Tropical Diseases</w:t>
+      <w:r>
+        <w:rPr>
+          <w:rFonts w:ascii="Calibri" w:hAnsi="Calibri" w:cs="Calibri"/>
+          <w:i/>
+          <w:iCs/>
+        </w:rPr>
+        <w:t>PLoS Neglected Tropical Diseases</w:t>
       </w:r>
       <w:r>
         <w:rPr>
@@ -1979,21 +1975,7 @@
         <w:rPr>
           <w:rFonts w:ascii="Calibri" w:hAnsi="Calibri" w:cs="Calibri"/>
         </w:rPr>
-        <w:t xml:space="preserve"> (2014) ‘Spatial bias in the GBIF database and its effect on </w:t>
-      </w:r>
-      <w:proofErr w:type="spellStart"/>
-      <w:r>
-        <w:rPr>
-          <w:rFonts w:ascii="Calibri" w:hAnsi="Calibri" w:cs="Calibri"/>
-        </w:rPr>
-        <w:t>modeling</w:t>
-      </w:r>
-      <w:proofErr w:type="spellEnd"/>
-      <w:r>
-        <w:rPr>
-          <w:rFonts w:ascii="Calibri" w:hAnsi="Calibri" w:cs="Calibri"/>
-        </w:rPr>
-        <w:t xml:space="preserve"> species’ geographic distributions’, </w:t>
+        <w:t xml:space="preserve"> (2014) ‘Spatial bias in the GBIF database and its effect on modeling species’ geographic distributions’, </w:t>
       </w:r>
       <w:r>
         <w:rPr>
@@ -2017,19 +1999,11 @@
           <w:rFonts w:ascii="Calibri" w:hAnsi="Calibri" w:cs="Calibri"/>
         </w:rPr>
       </w:pPr>
-      <w:proofErr w:type="spellStart"/>
-      <w:r>
-        <w:rPr>
-          <w:rFonts w:ascii="Calibri" w:hAnsi="Calibri" w:cs="Calibri"/>
-        </w:rPr>
-        <w:t>Boakes</w:t>
-      </w:r>
-      <w:proofErr w:type="spellEnd"/>
-      <w:r>
-        <w:rPr>
-          <w:rFonts w:ascii="Calibri" w:hAnsi="Calibri" w:cs="Calibri"/>
-        </w:rPr>
-        <w:t xml:space="preserve">, E.H. </w:t>
+      <w:r>
+        <w:rPr>
+          <w:rFonts w:ascii="Calibri" w:hAnsi="Calibri" w:cs="Calibri"/>
+        </w:rPr>
+        <w:t xml:space="preserve">Boakes, E.H. </w:t>
       </w:r>
       <w:r>
         <w:rPr>
@@ -2088,21 +2062,379 @@
         </w:rPr>
         <w:t xml:space="preserve"> (2022) ‘Temporal trends in the spatial bias of species occurrence records’, </w:t>
       </w:r>
+      <w:r>
+        <w:rPr>
+          <w:rFonts w:ascii="Calibri" w:hAnsi="Calibri" w:cs="Calibri"/>
+          <w:i/>
+          <w:iCs/>
+        </w:rPr>
+        <w:t>Ecography</w:t>
+      </w:r>
+      <w:r>
+        <w:rPr>
+          <w:rFonts w:ascii="Calibri" w:hAnsi="Calibri" w:cs="Calibri"/>
+        </w:rPr>
+        <w:t>, n/a(n/a), p. e06219. Available at: https://doi.org/10.1111/ecog.06219.</w:t>
+      </w:r>
+    </w:p>
+    <w:p>
+      <w:pPr>
+        <w:pStyle w:val="Bibliography"/>
+        <w:rPr>
+          <w:rFonts w:ascii="Calibri" w:hAnsi="Calibri" w:cs="Calibri"/>
+        </w:rPr>
+      </w:pPr>
+      <w:r>
+        <w:rPr>
+          <w:rFonts w:ascii="Calibri" w:hAnsi="Calibri" w:cs="Calibri"/>
+        </w:rPr>
+        <w:t xml:space="preserve">Brouat, C. </w:t>
+      </w:r>
+      <w:r>
+        <w:rPr>
+          <w:rFonts w:ascii="Calibri" w:hAnsi="Calibri" w:cs="Calibri"/>
+          <w:i/>
+          <w:iCs/>
+        </w:rPr>
+        <w:t>et al.</w:t>
+      </w:r>
+      <w:r>
+        <w:rPr>
+          <w:rFonts w:ascii="Calibri" w:hAnsi="Calibri" w:cs="Calibri"/>
+        </w:rPr>
+        <w:t xml:space="preserve"> (2018) ‘Seroprevalence of Toxoplasma gondii in commensal rodents sampled across Senegal, West Africa.’, </w:t>
+      </w:r>
+      <w:r>
+        <w:rPr>
+          <w:rFonts w:ascii="Calibri" w:hAnsi="Calibri" w:cs="Calibri"/>
+          <w:i/>
+          <w:iCs/>
+        </w:rPr>
+        <w:t>Parasite</w:t>
+      </w:r>
+      <w:r>
+        <w:rPr>
+          <w:rFonts w:ascii="Calibri" w:hAnsi="Calibri" w:cs="Calibri"/>
+        </w:rPr>
+        <w:t>, 25(bz6, 9437094), p. 32. Available at: https://doi.org/10.1051/parasite/2018036.</w:t>
+      </w:r>
+    </w:p>
+    <w:p>
+      <w:pPr>
+        <w:pStyle w:val="Bibliography"/>
+        <w:rPr>
+          <w:rFonts w:ascii="Calibri" w:hAnsi="Calibri" w:cs="Calibri"/>
+        </w:rPr>
+      </w:pPr>
+      <w:r>
+        <w:rPr>
+          <w:rFonts w:ascii="Calibri" w:hAnsi="Calibri" w:cs="Calibri"/>
+        </w:rPr>
+        <w:t xml:space="preserve">Chamberlain, S. </w:t>
+      </w:r>
+      <w:r>
+        <w:rPr>
+          <w:rFonts w:ascii="Calibri" w:hAnsi="Calibri" w:cs="Calibri"/>
+          <w:i/>
+          <w:iCs/>
+        </w:rPr>
+        <w:t>et al.</w:t>
+      </w:r>
+      <w:r>
+        <w:rPr>
+          <w:rFonts w:ascii="Calibri" w:hAnsi="Calibri" w:cs="Calibri"/>
+        </w:rPr>
+        <w:t xml:space="preserve"> (2020) ‘taxize: Taxonomic information from around the web’. Available at: https://github.com/ropensci/taxize.</w:t>
+      </w:r>
+    </w:p>
+    <w:p>
+      <w:pPr>
+        <w:pStyle w:val="Bibliography"/>
+        <w:rPr>
+          <w:rFonts w:ascii="Calibri" w:hAnsi="Calibri" w:cs="Calibri"/>
+        </w:rPr>
+      </w:pPr>
+      <w:r>
+        <w:rPr>
+          <w:rFonts w:ascii="Calibri" w:hAnsi="Calibri" w:cs="Calibri"/>
+        </w:rPr>
+        <w:t xml:space="preserve">Garry, R.F. (2023) ‘Lassa fever — the road ahead’, </w:t>
+      </w:r>
+      <w:r>
+        <w:rPr>
+          <w:rFonts w:ascii="Calibri" w:hAnsi="Calibri" w:cs="Calibri"/>
+          <w:i/>
+          <w:iCs/>
+        </w:rPr>
+        <w:t>Nature Reviews Microbiology</w:t>
+      </w:r>
+      <w:r>
+        <w:rPr>
+          <w:rFonts w:ascii="Calibri" w:hAnsi="Calibri" w:cs="Calibri"/>
+        </w:rPr>
+        <w:t>, 21(2), pp. 87–96. Available at: https://doi.org/10.1038/s41579-022-00789-8.</w:t>
+      </w:r>
+    </w:p>
+    <w:p>
+      <w:pPr>
+        <w:pStyle w:val="Bibliography"/>
+        <w:rPr>
+          <w:rFonts w:ascii="Calibri" w:hAnsi="Calibri" w:cs="Calibri"/>
+        </w:rPr>
+      </w:pPr>
+      <w:r>
+        <w:rPr>
+          <w:rFonts w:ascii="Calibri" w:hAnsi="Calibri" w:cs="Calibri"/>
+        </w:rPr>
+        <w:t xml:space="preserve">Han, B.A. </w:t>
+      </w:r>
+      <w:r>
+        <w:rPr>
+          <w:rFonts w:ascii="Calibri" w:hAnsi="Calibri" w:cs="Calibri"/>
+          <w:i/>
+          <w:iCs/>
+        </w:rPr>
+        <w:t>et al.</w:t>
+      </w:r>
+      <w:r>
+        <w:rPr>
+          <w:rFonts w:ascii="Calibri" w:hAnsi="Calibri" w:cs="Calibri"/>
+        </w:rPr>
+        <w:t xml:space="preserve"> (2015) ‘Rodent reservoirs of future zoonotic diseases’, </w:t>
+      </w:r>
+      <w:r>
+        <w:rPr>
+          <w:rFonts w:ascii="Calibri" w:hAnsi="Calibri" w:cs="Calibri"/>
+          <w:i/>
+          <w:iCs/>
+        </w:rPr>
+        <w:t>Proceedings of the National Academy of Sciences</w:t>
+      </w:r>
+      <w:r>
+        <w:rPr>
+          <w:rFonts w:ascii="Calibri" w:hAnsi="Calibri" w:cs="Calibri"/>
+        </w:rPr>
+        <w:t>, 112(22), pp. 7039–7044. Available at: https://doi.org/10.1073/pnas.1501598112.</w:t>
+      </w:r>
+    </w:p>
+    <w:p>
+      <w:pPr>
+        <w:pStyle w:val="Bibliography"/>
+        <w:rPr>
+          <w:rFonts w:ascii="Calibri" w:hAnsi="Calibri" w:cs="Calibri"/>
+        </w:rPr>
+      </w:pPr>
+      <w:r>
+        <w:rPr>
+          <w:rFonts w:ascii="Calibri" w:hAnsi="Calibri" w:cs="Calibri"/>
+        </w:rPr>
+        <w:t xml:space="preserve">Han, B.A., Kramer, A.M. and Drake, J.M. (2016) ‘Global Patterns of Zoonotic Disease in Mammals’, </w:t>
+      </w:r>
+      <w:r>
+        <w:rPr>
+          <w:rFonts w:ascii="Calibri" w:hAnsi="Calibri" w:cs="Calibri"/>
+          <w:i/>
+          <w:iCs/>
+        </w:rPr>
+        <w:t>Trends in Parasitology</w:t>
+      </w:r>
+      <w:r>
+        <w:rPr>
+          <w:rFonts w:ascii="Calibri" w:hAnsi="Calibri" w:cs="Calibri"/>
+        </w:rPr>
+        <w:t>, 32(7), pp. 565–577. Available at: https://doi.org/10.1016/j.pt.2016.04.007.</w:t>
+      </w:r>
+    </w:p>
+    <w:p>
+      <w:pPr>
+        <w:pStyle w:val="Bibliography"/>
+        <w:rPr>
+          <w:rFonts w:ascii="Calibri" w:hAnsi="Calibri" w:cs="Calibri"/>
+        </w:rPr>
+      </w:pPr>
+      <w:r>
+        <w:rPr>
+          <w:rFonts w:ascii="Calibri" w:hAnsi="Calibri" w:cs="Calibri"/>
+        </w:rPr>
+        <w:t xml:space="preserve">Mylne, A.Q.N. </w:t>
+      </w:r>
+      <w:r>
+        <w:rPr>
+          <w:rFonts w:ascii="Calibri" w:hAnsi="Calibri" w:cs="Calibri"/>
+          <w:i/>
+          <w:iCs/>
+        </w:rPr>
+        <w:t>et al.</w:t>
+      </w:r>
+      <w:r>
+        <w:rPr>
+          <w:rFonts w:ascii="Calibri" w:hAnsi="Calibri" w:cs="Calibri"/>
+        </w:rPr>
+        <w:t xml:space="preserve"> (2015) ‘Mapping the zoonotic niche of Lassa fever in Africa’, </w:t>
+      </w:r>
+      <w:r>
+        <w:rPr>
+          <w:rFonts w:ascii="Calibri" w:hAnsi="Calibri" w:cs="Calibri"/>
+          <w:i/>
+          <w:iCs/>
+        </w:rPr>
+        <w:t>Transactions of The Royal Society of Tropical Medicine and Hygiene</w:t>
+      </w:r>
+      <w:r>
+        <w:rPr>
+          <w:rFonts w:ascii="Calibri" w:hAnsi="Calibri" w:cs="Calibri"/>
+        </w:rPr>
+        <w:t>, 109(8), pp. 483–492. Available at: https://doi.org/10.1093/trstmh/trv047.</w:t>
+      </w:r>
+    </w:p>
+    <w:p>
+      <w:pPr>
+        <w:pStyle w:val="Bibliography"/>
+        <w:rPr>
+          <w:rFonts w:ascii="Calibri" w:hAnsi="Calibri" w:cs="Calibri"/>
+        </w:rPr>
+      </w:pPr>
+      <w:r>
+        <w:rPr>
+          <w:rFonts w:ascii="Calibri" w:hAnsi="Calibri" w:cs="Calibri"/>
+        </w:rPr>
+        <w:t xml:space="preserve">National Geospatial-Intelligence Agency (no date) </w:t>
+      </w:r>
+      <w:r>
+        <w:rPr>
+          <w:rFonts w:ascii="Calibri" w:hAnsi="Calibri" w:cs="Calibri"/>
+          <w:i/>
+          <w:iCs/>
+        </w:rPr>
+        <w:t>NGA: GNS Home</w:t>
+      </w:r>
+      <w:r>
+        <w:rPr>
+          <w:rFonts w:ascii="Calibri" w:hAnsi="Calibri" w:cs="Calibri"/>
+        </w:rPr>
+        <w:t>. Available at: https://geonames.nga.mil/gns/html/ (Accessed: 22 March 2021).</w:t>
+      </w:r>
+    </w:p>
+    <w:p>
+      <w:pPr>
+        <w:pStyle w:val="Bibliography"/>
+        <w:rPr>
+          <w:rFonts w:ascii="Calibri" w:hAnsi="Calibri" w:cs="Calibri"/>
+        </w:rPr>
+      </w:pPr>
+      <w:r>
+        <w:rPr>
+          <w:rFonts w:ascii="Calibri" w:hAnsi="Calibri" w:cs="Calibri"/>
+        </w:rPr>
+        <w:t xml:space="preserve">Pigott, D.M. </w:t>
+      </w:r>
+      <w:r>
+        <w:rPr>
+          <w:rFonts w:ascii="Calibri" w:hAnsi="Calibri" w:cs="Calibri"/>
+          <w:i/>
+          <w:iCs/>
+        </w:rPr>
+        <w:t>et al.</w:t>
+      </w:r>
+      <w:r>
+        <w:rPr>
+          <w:rFonts w:ascii="Calibri" w:hAnsi="Calibri" w:cs="Calibri"/>
+        </w:rPr>
+        <w:t xml:space="preserve"> (2016) ‘Updates to the zoonotic niche map of Ebola virus disease in Africa’, </w:t>
+      </w:r>
+      <w:r>
+        <w:rPr>
+          <w:rFonts w:ascii="Calibri" w:hAnsi="Calibri" w:cs="Calibri"/>
+          <w:i/>
+          <w:iCs/>
+        </w:rPr>
+        <w:t>eLife</w:t>
+      </w:r>
+      <w:r>
+        <w:rPr>
+          <w:rFonts w:ascii="Calibri" w:hAnsi="Calibri" w:cs="Calibri"/>
+        </w:rPr>
+        <w:t>. Edited by M. Jit, 5, p. e16412. Available at: https://doi.org/10.7554/eLife.16412.</w:t>
+      </w:r>
+    </w:p>
+    <w:p>
+      <w:pPr>
+        <w:pStyle w:val="Bibliography"/>
+        <w:rPr>
+          <w:rFonts w:ascii="Calibri" w:hAnsi="Calibri" w:cs="Calibri"/>
+        </w:rPr>
+      </w:pPr>
+      <w:r>
+        <w:rPr>
+          <w:rFonts w:ascii="Calibri" w:hAnsi="Calibri" w:cs="Calibri"/>
+        </w:rPr>
+        <w:t>R Core Team (2021) ‘R: A Language and Environment for Statistical Computing’. Vienna, Austria: R Foundation for Statistical Computing. Available at: https://www.R-project.org/.</w:t>
+      </w:r>
+    </w:p>
+    <w:p>
+      <w:pPr>
+        <w:pStyle w:val="Bibliography"/>
+        <w:rPr>
+          <w:rFonts w:ascii="Calibri" w:hAnsi="Calibri" w:cs="Calibri"/>
+        </w:rPr>
+      </w:pPr>
+      <w:r>
+        <w:rPr>
+          <w:rFonts w:ascii="Calibri" w:hAnsi="Calibri" w:cs="Calibri"/>
+        </w:rPr>
+        <w:t>Simons, D. (2022) ‘DidDrog11/scoping_review: To accompany re-submission following reviewer comments - files archived’. Zenodo. Available at: https://doi.org/10.5281/ZENODO.4718374.</w:t>
+      </w:r>
+    </w:p>
+    <w:p>
+      <w:pPr>
+        <w:pStyle w:val="Bibliography"/>
+        <w:rPr>
+          <w:rFonts w:ascii="Calibri" w:hAnsi="Calibri" w:cs="Calibri"/>
+        </w:rPr>
+      </w:pPr>
+      <w:r>
+        <w:rPr>
+          <w:rFonts w:ascii="Calibri" w:hAnsi="Calibri" w:cs="Calibri"/>
+        </w:rPr>
+        <w:t>Simons, D. (2023) ‘DidDrog11/</w:t>
+      </w:r>
       <w:proofErr w:type="spellStart"/>
       <w:r>
         <w:rPr>
           <w:rFonts w:ascii="Calibri" w:hAnsi="Calibri" w:cs="Calibri"/>
-          <w:i/>
-          <w:iCs/>
-        </w:rPr>
-        <w:t>Ecography</w:t>
+        </w:rPr>
+        <w:t>data_for_gbif</w:t>
       </w:r>
       <w:proofErr w:type="spellEnd"/>
       <w:r>
         <w:rPr>
           <w:rFonts w:ascii="Calibri" w:hAnsi="Calibri" w:cs="Calibri"/>
         </w:rPr>
-        <w:t>, n/a(n/a), p. e06219. Available at: https://doi.org/10.1111/ecog.06219.</w:t>
+        <w:t>: Dataset v0.9</w:t>
+      </w:r>
+      <w:r>
+        <w:rPr>
+          <w:rFonts w:ascii="Calibri" w:hAnsi="Calibri" w:cs="Calibri"/>
+        </w:rPr>
+        <w:t>3</w:t>
+      </w:r>
+      <w:r>
+        <w:rPr>
+          <w:rFonts w:ascii="Calibri" w:hAnsi="Calibri" w:cs="Calibri"/>
+        </w:rPr>
+        <w:t>’. Zenodo. Available at: https://doi.org/</w:t>
+      </w:r>
+      <w:r>
+        <w:rPr>
+          <w:rFonts w:ascii="Calibri" w:hAnsi="Calibri" w:cs="Calibri"/>
+        </w:rPr>
+        <w:t>10.5281/zenodo.8368399</w:t>
+      </w:r>
+      <w:r>
+        <w:rPr>
+          <w:rFonts w:ascii="Calibri" w:hAnsi="Calibri" w:cs="Calibri"/>
+        </w:rPr>
+        <w:t>.</w:t>
       </w:r>
     </w:p>
     <w:p>
@@ -2116,7 +2448,7 @@
         <w:rPr>
           <w:rFonts w:ascii="Calibri" w:hAnsi="Calibri" w:cs="Calibri"/>
         </w:rPr>
-        <w:t xml:space="preserve">Brouat, C. </w:t>
+        <w:t xml:space="preserve">Simons, D. </w:t>
       </w:r>
       <w:r>
         <w:rPr>
@@ -2130,21 +2462,21 @@
         <w:rPr>
           <w:rFonts w:ascii="Calibri" w:hAnsi="Calibri" w:cs="Calibri"/>
         </w:rPr>
-        <w:t xml:space="preserve"> (2018) ‘Seroprevalence of Toxoplasma gondii in commensal rodents sampled across Senegal, West Africa.’, </w:t>
-      </w:r>
-      <w:r>
-        <w:rPr>
-          <w:rFonts w:ascii="Calibri" w:hAnsi="Calibri" w:cs="Calibri"/>
-          <w:i/>
-          <w:iCs/>
-        </w:rPr>
-        <w:t>Parasite</w:t>
-      </w:r>
-      <w:r>
-        <w:rPr>
-          <w:rFonts w:ascii="Calibri" w:hAnsi="Calibri" w:cs="Calibri"/>
-        </w:rPr>
-        <w:t>, 25(bz6, 9437094), p. 32. Available at: https://doi.org/10.1051/parasite/2018036.</w:t>
+        <w:t xml:space="preserve"> (2023) ‘Rodent trapping studies as an overlooked information source for understanding endemic and novel zoonotic spillover’, </w:t>
+      </w:r>
+      <w:r>
+        <w:rPr>
+          <w:rFonts w:ascii="Calibri" w:hAnsi="Calibri" w:cs="Calibri"/>
+          <w:i/>
+          <w:iCs/>
+        </w:rPr>
+        <w:t>PLOS Neglected Tropical Diseases</w:t>
+      </w:r>
+      <w:r>
+        <w:rPr>
+          <w:rFonts w:ascii="Calibri" w:hAnsi="Calibri" w:cs="Calibri"/>
+        </w:rPr>
+        <w:t>. Edited by R.A. Bowen, 17(1), p. e0010772. Available at: https://doi.org/10.1371/journal.pntd.0010772.</w:t>
       </w:r>
     </w:p>
     <w:p>
@@ -2158,7 +2490,7 @@
         <w:rPr>
           <w:rFonts w:ascii="Calibri" w:hAnsi="Calibri" w:cs="Calibri"/>
         </w:rPr>
-        <w:t xml:space="preserve">Chamberlain, S. </w:t>
+        <w:t xml:space="preserve">Suu-Ire, R. </w:t>
       </w:r>
       <w:r>
         <w:rPr>
@@ -2172,437 +2504,7 @@
         <w:rPr>
           <w:rFonts w:ascii="Calibri" w:hAnsi="Calibri" w:cs="Calibri"/>
         </w:rPr>
-        <w:t xml:space="preserve"> (2020) ‘</w:t>
-      </w:r>
-      <w:proofErr w:type="spellStart"/>
-      <w:r>
-        <w:rPr>
-          <w:rFonts w:ascii="Calibri" w:hAnsi="Calibri" w:cs="Calibri"/>
-        </w:rPr>
-        <w:t>taxize</w:t>
-      </w:r>
-      <w:proofErr w:type="spellEnd"/>
-      <w:r>
-        <w:rPr>
-          <w:rFonts w:ascii="Calibri" w:hAnsi="Calibri" w:cs="Calibri"/>
-        </w:rPr>
-        <w:t>: Taxonomic information from around the web’. Available at: https://github.com/ropensci/taxize.</w:t>
-      </w:r>
-    </w:p>
-    <w:p>
-      <w:pPr>
-        <w:pStyle w:val="Bibliography"/>
-        <w:rPr>
-          <w:rFonts w:ascii="Calibri" w:hAnsi="Calibri" w:cs="Calibri"/>
-        </w:rPr>
-      </w:pPr>
-      <w:r>
-        <w:rPr>
-          <w:rFonts w:ascii="Calibri" w:hAnsi="Calibri" w:cs="Calibri"/>
-        </w:rPr>
-        <w:t xml:space="preserve">Garry, R.F. (2023) ‘Lassa fever — the road ahead’, </w:t>
-      </w:r>
-      <w:r>
-        <w:rPr>
-          <w:rFonts w:ascii="Calibri" w:hAnsi="Calibri" w:cs="Calibri"/>
-          <w:i/>
-          <w:iCs/>
-        </w:rPr>
-        <w:t>Nature Reviews Microbiology</w:t>
-      </w:r>
-      <w:r>
-        <w:rPr>
-          <w:rFonts w:ascii="Calibri" w:hAnsi="Calibri" w:cs="Calibri"/>
-        </w:rPr>
-        <w:t>, 21(2), pp. 87–96. Available at: https://doi.org/10.1038/s41579-022-00789-8.</w:t>
-      </w:r>
-    </w:p>
-    <w:p>
-      <w:pPr>
-        <w:pStyle w:val="Bibliography"/>
-        <w:rPr>
-          <w:rFonts w:ascii="Calibri" w:hAnsi="Calibri" w:cs="Calibri"/>
-        </w:rPr>
-      </w:pPr>
-      <w:r>
-        <w:rPr>
-          <w:rFonts w:ascii="Calibri" w:hAnsi="Calibri" w:cs="Calibri"/>
-        </w:rPr>
-        <w:t xml:space="preserve">Han, B.A. </w:t>
-      </w:r>
-      <w:r>
-        <w:rPr>
-          <w:rFonts w:ascii="Calibri" w:hAnsi="Calibri" w:cs="Calibri"/>
-          <w:i/>
-          <w:iCs/>
-        </w:rPr>
-        <w:t>et al.</w:t>
-      </w:r>
-      <w:r>
-        <w:rPr>
-          <w:rFonts w:ascii="Calibri" w:hAnsi="Calibri" w:cs="Calibri"/>
-        </w:rPr>
-        <w:t xml:space="preserve"> (2015) ‘Rodent reservoirs of future zoonotic diseases’, </w:t>
-      </w:r>
-      <w:r>
-        <w:rPr>
-          <w:rFonts w:ascii="Calibri" w:hAnsi="Calibri" w:cs="Calibri"/>
-          <w:i/>
-          <w:iCs/>
-        </w:rPr>
-        <w:t>Proceedings of the National Academy of Sciences</w:t>
-      </w:r>
-      <w:r>
-        <w:rPr>
-          <w:rFonts w:ascii="Calibri" w:hAnsi="Calibri" w:cs="Calibri"/>
-        </w:rPr>
-        <w:t>, 112(22), pp. 7039–7044. Available at: https://doi.org/10.1073/pnas.1501598112.</w:t>
-      </w:r>
-    </w:p>
-    <w:p>
-      <w:pPr>
-        <w:pStyle w:val="Bibliography"/>
-        <w:rPr>
-          <w:rFonts w:ascii="Calibri" w:hAnsi="Calibri" w:cs="Calibri"/>
-        </w:rPr>
-      </w:pPr>
-      <w:r>
-        <w:rPr>
-          <w:rFonts w:ascii="Calibri" w:hAnsi="Calibri" w:cs="Calibri"/>
-        </w:rPr>
-        <w:t xml:space="preserve">Han, B.A., Kramer, </w:t>
-      </w:r>
-      <w:proofErr w:type="gramStart"/>
-      <w:r>
-        <w:rPr>
-          <w:rFonts w:ascii="Calibri" w:hAnsi="Calibri" w:cs="Calibri"/>
-        </w:rPr>
-        <w:t>A.M.</w:t>
-      </w:r>
-      <w:proofErr w:type="gramEnd"/>
-      <w:r>
-        <w:rPr>
-          <w:rFonts w:ascii="Calibri" w:hAnsi="Calibri" w:cs="Calibri"/>
-        </w:rPr>
-        <w:t xml:space="preserve"> and Drake, J.M. (2016) ‘Global Patterns of Zoonotic Disease in Mammals’, </w:t>
-      </w:r>
-      <w:r>
-        <w:rPr>
-          <w:rFonts w:ascii="Calibri" w:hAnsi="Calibri" w:cs="Calibri"/>
-          <w:i/>
-          <w:iCs/>
-        </w:rPr>
-        <w:t>Trends in Parasitology</w:t>
-      </w:r>
-      <w:r>
-        <w:rPr>
-          <w:rFonts w:ascii="Calibri" w:hAnsi="Calibri" w:cs="Calibri"/>
-        </w:rPr>
-        <w:t>, 32(7), pp. 565–577. Available at: https://doi.org/10.1016/j.pt.2016.04.007.</w:t>
-      </w:r>
-    </w:p>
-    <w:p>
-      <w:pPr>
-        <w:pStyle w:val="Bibliography"/>
-        <w:rPr>
-          <w:rFonts w:ascii="Calibri" w:hAnsi="Calibri" w:cs="Calibri"/>
-        </w:rPr>
-      </w:pPr>
-      <w:proofErr w:type="spellStart"/>
-      <w:r>
-        <w:rPr>
-          <w:rFonts w:ascii="Calibri" w:hAnsi="Calibri" w:cs="Calibri"/>
-        </w:rPr>
-        <w:t>Mylne</w:t>
-      </w:r>
-      <w:proofErr w:type="spellEnd"/>
-      <w:r>
-        <w:rPr>
-          <w:rFonts w:ascii="Calibri" w:hAnsi="Calibri" w:cs="Calibri"/>
-        </w:rPr>
-        <w:t xml:space="preserve">, A.Q.N. </w:t>
-      </w:r>
-      <w:r>
-        <w:rPr>
-          <w:rFonts w:ascii="Calibri" w:hAnsi="Calibri" w:cs="Calibri"/>
-          <w:i/>
-          <w:iCs/>
-        </w:rPr>
-        <w:t>et al.</w:t>
-      </w:r>
-      <w:r>
-        <w:rPr>
-          <w:rFonts w:ascii="Calibri" w:hAnsi="Calibri" w:cs="Calibri"/>
-        </w:rPr>
-        <w:t xml:space="preserve"> (2015) ‘Mapping the zoonotic niche of Lassa fever in Africa’, </w:t>
-      </w:r>
-      <w:r>
-        <w:rPr>
-          <w:rFonts w:ascii="Calibri" w:hAnsi="Calibri" w:cs="Calibri"/>
-          <w:i/>
-          <w:iCs/>
-        </w:rPr>
-        <w:t>Transactions of The Royal Society of Tropical Medicine and Hygiene</w:t>
-      </w:r>
-      <w:r>
-        <w:rPr>
-          <w:rFonts w:ascii="Calibri" w:hAnsi="Calibri" w:cs="Calibri"/>
-        </w:rPr>
-        <w:t>, 109(8), pp. 483–492. Available at: https://doi.org/10.1093/trstmh/trv047.</w:t>
-      </w:r>
-    </w:p>
-    <w:p>
-      <w:pPr>
-        <w:pStyle w:val="Bibliography"/>
-        <w:rPr>
-          <w:rFonts w:ascii="Calibri" w:hAnsi="Calibri" w:cs="Calibri"/>
-        </w:rPr>
-      </w:pPr>
-      <w:r>
-        <w:rPr>
-          <w:rFonts w:ascii="Calibri" w:hAnsi="Calibri" w:cs="Calibri"/>
-        </w:rPr>
-        <w:t xml:space="preserve">National Geospatial-Intelligence Agency (no date) </w:t>
-      </w:r>
-      <w:r>
-        <w:rPr>
-          <w:rFonts w:ascii="Calibri" w:hAnsi="Calibri" w:cs="Calibri"/>
-          <w:i/>
-          <w:iCs/>
-        </w:rPr>
-        <w:t>NGA: GNS Home</w:t>
-      </w:r>
-      <w:r>
-        <w:rPr>
-          <w:rFonts w:ascii="Calibri" w:hAnsi="Calibri" w:cs="Calibri"/>
-        </w:rPr>
-        <w:t>. Available at: https://geonames.nga.mil/gns/html/ (Accessed: 22 March 2021).</w:t>
-      </w:r>
-    </w:p>
-    <w:p>
-      <w:pPr>
-        <w:pStyle w:val="Bibliography"/>
-        <w:rPr>
-          <w:rFonts w:ascii="Calibri" w:hAnsi="Calibri" w:cs="Calibri"/>
-        </w:rPr>
-      </w:pPr>
-      <w:r>
-        <w:rPr>
-          <w:rFonts w:ascii="Calibri" w:hAnsi="Calibri" w:cs="Calibri"/>
-        </w:rPr>
-        <w:t xml:space="preserve">Pigott, D.M. </w:t>
-      </w:r>
-      <w:r>
-        <w:rPr>
-          <w:rFonts w:ascii="Calibri" w:hAnsi="Calibri" w:cs="Calibri"/>
-          <w:i/>
-          <w:iCs/>
-        </w:rPr>
-        <w:t>et al.</w:t>
-      </w:r>
-      <w:r>
-        <w:rPr>
-          <w:rFonts w:ascii="Calibri" w:hAnsi="Calibri" w:cs="Calibri"/>
-        </w:rPr>
-        <w:t xml:space="preserve"> (2016) ‘Updates to the zoonotic niche map of Ebola virus disease in Africa’, </w:t>
-      </w:r>
-      <w:proofErr w:type="spellStart"/>
-      <w:r>
-        <w:rPr>
-          <w:rFonts w:ascii="Calibri" w:hAnsi="Calibri" w:cs="Calibri"/>
-          <w:i/>
-          <w:iCs/>
-        </w:rPr>
-        <w:t>eLife</w:t>
-      </w:r>
-      <w:proofErr w:type="spellEnd"/>
-      <w:r>
-        <w:rPr>
-          <w:rFonts w:ascii="Calibri" w:hAnsi="Calibri" w:cs="Calibri"/>
-        </w:rPr>
-        <w:t>. Edited by M. Jit, 5, p. e16412. Available at: https://doi.org/10.7554/eLife.16412.</w:t>
-      </w:r>
-    </w:p>
-    <w:p>
-      <w:pPr>
-        <w:pStyle w:val="Bibliography"/>
-        <w:rPr>
-          <w:rFonts w:ascii="Calibri" w:hAnsi="Calibri" w:cs="Calibri"/>
-        </w:rPr>
-      </w:pPr>
-      <w:r>
-        <w:rPr>
-          <w:rFonts w:ascii="Calibri" w:hAnsi="Calibri" w:cs="Calibri"/>
-        </w:rPr>
-        <w:t>R Core Team (2021) ‘R: A Language and Environment for Statistical Computing’. Vienna, Austria: R Foundation for Statistical Computing. Available at: https://www.R-project.org/.</w:t>
-      </w:r>
-    </w:p>
-    <w:p>
-      <w:pPr>
-        <w:pStyle w:val="Bibliography"/>
-        <w:rPr>
-          <w:rFonts w:ascii="Calibri" w:hAnsi="Calibri" w:cs="Calibri"/>
-        </w:rPr>
-      </w:pPr>
-      <w:r>
-        <w:rPr>
-          <w:rFonts w:ascii="Calibri" w:hAnsi="Calibri" w:cs="Calibri"/>
-        </w:rPr>
-        <w:t>Simons, D. (2022) ‘DidDrog11/</w:t>
-      </w:r>
-      <w:proofErr w:type="spellStart"/>
-      <w:r>
-        <w:rPr>
-          <w:rFonts w:ascii="Calibri" w:hAnsi="Calibri" w:cs="Calibri"/>
-        </w:rPr>
-        <w:t>scoping_review</w:t>
-      </w:r>
-      <w:proofErr w:type="spellEnd"/>
-      <w:r>
-        <w:rPr>
-          <w:rFonts w:ascii="Calibri" w:hAnsi="Calibri" w:cs="Calibri"/>
-        </w:rPr>
-        <w:t xml:space="preserve">: To accompany re-submission following reviewer comments - files archived’. </w:t>
-      </w:r>
-      <w:proofErr w:type="spellStart"/>
-      <w:r>
-        <w:rPr>
-          <w:rFonts w:ascii="Calibri" w:hAnsi="Calibri" w:cs="Calibri"/>
-        </w:rPr>
-        <w:t>Zenodo</w:t>
-      </w:r>
-      <w:proofErr w:type="spellEnd"/>
-      <w:r>
-        <w:rPr>
-          <w:rFonts w:ascii="Calibri" w:hAnsi="Calibri" w:cs="Calibri"/>
-        </w:rPr>
-        <w:t>. Available at: https://doi.org/10.5281/ZENODO.4718374.</w:t>
-      </w:r>
-    </w:p>
-    <w:p>
-      <w:pPr>
-        <w:pStyle w:val="Bibliography"/>
-        <w:rPr>
-          <w:rFonts w:ascii="Calibri" w:hAnsi="Calibri" w:cs="Calibri"/>
-        </w:rPr>
-      </w:pPr>
-      <w:r>
-        <w:rPr>
-          <w:rFonts w:ascii="Calibri" w:hAnsi="Calibri" w:cs="Calibri"/>
-        </w:rPr>
-        <w:t>Simons, D. (2023) ‘DidDrog11/</w:t>
-      </w:r>
-      <w:proofErr w:type="spellStart"/>
-      <w:r>
-        <w:rPr>
-          <w:rFonts w:ascii="Calibri" w:hAnsi="Calibri" w:cs="Calibri"/>
-        </w:rPr>
-        <w:t>data_for_gbif</w:t>
-      </w:r>
-      <w:proofErr w:type="spellEnd"/>
-      <w:r>
-        <w:rPr>
-          <w:rFonts w:ascii="Calibri" w:hAnsi="Calibri" w:cs="Calibri"/>
-        </w:rPr>
-        <w:t xml:space="preserve">: Dataset v0.92’. </w:t>
-      </w:r>
-      <w:proofErr w:type="spellStart"/>
-      <w:r>
-        <w:rPr>
-          <w:rFonts w:ascii="Calibri" w:hAnsi="Calibri" w:cs="Calibri"/>
-        </w:rPr>
-        <w:t>Zenodo</w:t>
-      </w:r>
-      <w:proofErr w:type="spellEnd"/>
-      <w:r>
-        <w:rPr>
-          <w:rFonts w:ascii="Calibri" w:hAnsi="Calibri" w:cs="Calibri"/>
-        </w:rPr>
-        <w:t>. Available at: https://doi.org/10.5281/zenodo.7706777.</w:t>
-      </w:r>
-    </w:p>
-    <w:p>
-      <w:pPr>
-        <w:pStyle w:val="Bibliography"/>
-        <w:rPr>
-          <w:rFonts w:ascii="Calibri" w:hAnsi="Calibri" w:cs="Calibri"/>
-        </w:rPr>
-      </w:pPr>
-      <w:r>
-        <w:rPr>
-          <w:rFonts w:ascii="Calibri" w:hAnsi="Calibri" w:cs="Calibri"/>
-        </w:rPr>
-        <w:t xml:space="preserve">Simons, D. </w:t>
-      </w:r>
-      <w:r>
-        <w:rPr>
-          <w:rFonts w:ascii="Calibri" w:hAnsi="Calibri" w:cs="Calibri"/>
-          <w:i/>
-          <w:iCs/>
-        </w:rPr>
-        <w:t>et al.</w:t>
-      </w:r>
-      <w:r>
-        <w:rPr>
-          <w:rFonts w:ascii="Calibri" w:hAnsi="Calibri" w:cs="Calibri"/>
-        </w:rPr>
-        <w:t xml:space="preserve"> (2023) ‘Rodent trapping studies as an overlooked information source for understanding endemic and novel zoonotic spillover’, </w:t>
-      </w:r>
-      <w:r>
-        <w:rPr>
-          <w:rFonts w:ascii="Calibri" w:hAnsi="Calibri" w:cs="Calibri"/>
-          <w:i/>
-          <w:iCs/>
-        </w:rPr>
-        <w:t>PLOS Neglected Tropical Diseases</w:t>
-      </w:r>
-      <w:r>
-        <w:rPr>
-          <w:rFonts w:ascii="Calibri" w:hAnsi="Calibri" w:cs="Calibri"/>
-        </w:rPr>
-        <w:t>. Edited by R.A. Bowen, 17(1), p. e0010772. Available at: https://doi.org/10.1371/journal.pntd.0010772.</w:t>
-      </w:r>
-    </w:p>
-    <w:p>
-      <w:pPr>
-        <w:pStyle w:val="Bibliography"/>
-        <w:rPr>
-          <w:rFonts w:ascii="Calibri" w:hAnsi="Calibri" w:cs="Calibri"/>
-        </w:rPr>
-      </w:pPr>
-      <w:r>
-        <w:rPr>
-          <w:rFonts w:ascii="Calibri" w:hAnsi="Calibri" w:cs="Calibri"/>
-        </w:rPr>
-        <w:t xml:space="preserve">Suu-Ire, R. </w:t>
-      </w:r>
-      <w:r>
-        <w:rPr>
-          <w:rFonts w:ascii="Calibri" w:hAnsi="Calibri" w:cs="Calibri"/>
-          <w:i/>
-          <w:iCs/>
-        </w:rPr>
-        <w:t>et al.</w:t>
-      </w:r>
-      <w:r>
-        <w:rPr>
-          <w:rFonts w:ascii="Calibri" w:hAnsi="Calibri" w:cs="Calibri"/>
-        </w:rPr>
-        <w:t xml:space="preserve"> (2022) ‘Surveillance for potentially zoonotic viruses in rodent and bat populations and </w:t>
-      </w:r>
-      <w:proofErr w:type="spellStart"/>
-      <w:r>
-        <w:rPr>
-          <w:rFonts w:ascii="Calibri" w:hAnsi="Calibri" w:cs="Calibri"/>
-        </w:rPr>
-        <w:t>behavioral</w:t>
-      </w:r>
-      <w:proofErr w:type="spellEnd"/>
-      <w:r>
-        <w:rPr>
-          <w:rFonts w:ascii="Calibri" w:hAnsi="Calibri" w:cs="Calibri"/>
-        </w:rPr>
-        <w:t xml:space="preserve"> risk in an agricultural settlement in Ghana’, </w:t>
+        <w:t xml:space="preserve"> (2022) ‘Surveillance for potentially zoonotic viruses in rodent and bat populations and behavioral risk in an agricultural settlement in Ghana’, </w:t>
       </w:r>
       <w:r>
         <w:rPr>
@@ -3476,6 +3378,7 @@
   <w:style w:type="character" w:default="1" w:styleId="DefaultParagraphFont">
     <w:name w:val="Default Paragraph Font"/>
     <w:uiPriority w:val="1"/>
+    <w:semiHidden/>
     <w:unhideWhenUsed/>
   </w:style>
   <w:style w:type="table" w:default="1" w:styleId="TableNormal">

</xml_diff>